<commit_message>
added times of measurment and funciton by link
</commit_message>
<xml_diff>
--- a/data/o.docx
+++ b/data/o.docx
@@ -17,13 +17,13 @@
         <w:tblLook w:val="04A0" w:firstRow="1" w:lastRow="0" w:firstColumn="1" w:lastColumn="0" w:noHBand="0" w:noVBand="1"/>
       </w:tblPr>
       <w:tblGrid>
-        <w:gridCol w:w="1188"/>
-        <w:gridCol w:w="1342"/>
-        <w:gridCol w:w="1520"/>
-        <w:gridCol w:w="1222"/>
-        <w:gridCol w:w="1325"/>
-        <w:gridCol w:w="1326"/>
-        <w:gridCol w:w="1422"/>
+        <w:gridCol w:w="1155"/>
+        <w:gridCol w:w="1297"/>
+        <w:gridCol w:w="1513"/>
+        <w:gridCol w:w="1186"/>
+        <w:gridCol w:w="1512"/>
+        <w:gridCol w:w="1296"/>
+        <w:gridCol w:w="1386"/>
       </w:tblGrid>
       <w:tr>
         <w:trPr>
@@ -329,7 +329,14 @@
                 <w:iCs/>
                 <w:lang w:val="en-US"/>
               </w:rPr>
-              <w:t>2816</w:t>
+              <w:t>2</w:t>
+            </w:r>
+            <w:r>
+              <w:rPr>
+                <w:iCs/>
+                <w:lang w:val="en-US"/>
+              </w:rPr>
+              <w:t>977</w:t>
             </w:r>
           </w:p>
         </w:tc>
@@ -352,7 +359,7 @@
                 <w:iCs/>
                 <w:lang w:val="en-US"/>
               </w:rPr>
-              <w:t>5857500000</w:t>
+              <w:t>6202200000</w:t>
             </w:r>
           </w:p>
         </w:tc>
@@ -367,8 +374,16 @@
               <w:jc w:val="both"/>
               <w:rPr>
                 <w:iCs/>
-              </w:rPr>
-            </w:pPr>
+                <w:lang w:val="en-US"/>
+              </w:rPr>
+            </w:pPr>
+            <w:r>
+              <w:rPr>
+                <w:iCs/>
+                <w:lang w:val="en-US"/>
+              </w:rPr>
+              <w:t>461</w:t>
+            </w:r>
           </w:p>
         </w:tc>
         <w:tc>
@@ -382,8 +397,16 @@
               <w:jc w:val="both"/>
               <w:rPr>
                 <w:iCs/>
-              </w:rPr>
-            </w:pPr>
+                <w:lang w:val="en-US"/>
+              </w:rPr>
+            </w:pPr>
+            <w:r>
+              <w:rPr>
+                <w:iCs/>
+                <w:lang w:val="en-US"/>
+              </w:rPr>
+              <w:t>897900000</w:t>
+            </w:r>
           </w:p>
         </w:tc>
         <w:tc>
@@ -397,8 +420,16 @@
               <w:jc w:val="both"/>
               <w:rPr>
                 <w:iCs/>
-              </w:rPr>
-            </w:pPr>
+                <w:lang w:val="en-US"/>
+              </w:rPr>
+            </w:pPr>
+            <w:r>
+              <w:rPr>
+                <w:iCs/>
+                <w:lang w:val="en-US"/>
+              </w:rPr>
+              <w:t>6.458</w:t>
+            </w:r>
           </w:p>
         </w:tc>
         <w:tc>
@@ -412,8 +443,16 @@
               <w:jc w:val="both"/>
               <w:rPr>
                 <w:iCs/>
-              </w:rPr>
-            </w:pPr>
+                <w:lang w:val="en-US"/>
+              </w:rPr>
+            </w:pPr>
+            <w:r>
+              <w:rPr>
+                <w:iCs/>
+                <w:lang w:val="en-US"/>
+              </w:rPr>
+              <w:t>6.907</w:t>
+            </w:r>
           </w:p>
         </w:tc>
       </w:tr>
@@ -463,7 +502,7 @@
                 <w:iCs/>
                 <w:lang w:val="en-US"/>
               </w:rPr>
-              <w:t>3123</w:t>
+              <w:t>2861</w:t>
             </w:r>
           </w:p>
         </w:tc>
@@ -486,7 +525,14 @@
                 <w:iCs/>
                 <w:lang w:val="en-US"/>
               </w:rPr>
-              <w:t>6556821979</w:t>
+              <w:t>6</w:t>
+            </w:r>
+            <w:r>
+              <w:rPr>
+                <w:iCs/>
+                <w:lang w:val="en-US"/>
+              </w:rPr>
+              <w:t>079341320</w:t>
             </w:r>
           </w:p>
         </w:tc>
@@ -501,8 +547,16 @@
               <w:jc w:val="both"/>
               <w:rPr>
                 <w:iCs/>
-              </w:rPr>
-            </w:pPr>
+                <w:lang w:val="en-US"/>
+              </w:rPr>
+            </w:pPr>
+            <w:r>
+              <w:rPr>
+                <w:iCs/>
+                <w:lang w:val="en-US"/>
+              </w:rPr>
+              <w:t>451</w:t>
+            </w:r>
           </w:p>
         </w:tc>
         <w:tc>
@@ -516,8 +570,16 @@
               <w:jc w:val="both"/>
               <w:rPr>
                 <w:iCs/>
-              </w:rPr>
-            </w:pPr>
+                <w:lang w:val="en-US"/>
+              </w:rPr>
+            </w:pPr>
+            <w:r>
+              <w:rPr>
+                <w:iCs/>
+                <w:lang w:val="en-US"/>
+              </w:rPr>
+              <w:t>959641190</w:t>
+            </w:r>
           </w:p>
         </w:tc>
         <w:tc>
@@ -531,8 +593,16 @@
               <w:jc w:val="both"/>
               <w:rPr>
                 <w:iCs/>
-              </w:rPr>
-            </w:pPr>
+                <w:lang w:val="en-US"/>
+              </w:rPr>
+            </w:pPr>
+            <w:r>
+              <w:rPr>
+                <w:iCs/>
+                <w:lang w:val="en-US"/>
+              </w:rPr>
+              <w:t>6.344</w:t>
+            </w:r>
           </w:p>
         </w:tc>
         <w:tc>
@@ -546,8 +616,16 @@
               <w:jc w:val="both"/>
               <w:rPr>
                 <w:iCs/>
-              </w:rPr>
-            </w:pPr>
+                <w:lang w:val="en-US"/>
+              </w:rPr>
+            </w:pPr>
+            <w:r>
+              <w:rPr>
+                <w:iCs/>
+                <w:lang w:val="en-US"/>
+              </w:rPr>
+              <w:t>6.335</w:t>
+            </w:r>
           </w:p>
         </w:tc>
       </w:tr>
@@ -597,7 +675,14 @@
                 <w:iCs/>
                 <w:lang w:val="en-US"/>
               </w:rPr>
-              <w:t>2804</w:t>
+              <w:t>2</w:t>
+            </w:r>
+            <w:r>
+              <w:rPr>
+                <w:iCs/>
+                <w:lang w:val="en-US"/>
+              </w:rPr>
+              <w:t>782</w:t>
             </w:r>
           </w:p>
         </w:tc>
@@ -620,7 +705,7 @@
                 <w:iCs/>
                 <w:lang w:val="en-US"/>
               </w:rPr>
-              <w:t>5682499800</w:t>
+              <w:t>6389862780</w:t>
             </w:r>
           </w:p>
         </w:tc>
@@ -635,8 +720,16 @@
               <w:jc w:val="both"/>
               <w:rPr>
                 <w:iCs/>
-              </w:rPr>
-            </w:pPr>
+                <w:lang w:val="en-US"/>
+              </w:rPr>
+            </w:pPr>
+            <w:r>
+              <w:rPr>
+                <w:iCs/>
+                <w:lang w:val="en-US"/>
+              </w:rPr>
+              <w:t>459</w:t>
+            </w:r>
           </w:p>
         </w:tc>
         <w:tc>
@@ -650,8 +743,16 @@
               <w:jc w:val="both"/>
               <w:rPr>
                 <w:iCs/>
-              </w:rPr>
-            </w:pPr>
+                <w:lang w:val="en-US"/>
+              </w:rPr>
+            </w:pPr>
+            <w:r>
+              <w:rPr>
+                <w:iCs/>
+                <w:lang w:val="en-US"/>
+              </w:rPr>
+              <w:t>1000556727</w:t>
+            </w:r>
           </w:p>
         </w:tc>
         <w:tc>
@@ -665,8 +766,16 @@
               <w:jc w:val="both"/>
               <w:rPr>
                 <w:iCs/>
-              </w:rPr>
-            </w:pPr>
+                <w:lang w:val="en-US"/>
+              </w:rPr>
+            </w:pPr>
+            <w:r>
+              <w:rPr>
+                <w:iCs/>
+                <w:lang w:val="en-US"/>
+              </w:rPr>
+              <w:t>6.061</w:t>
+            </w:r>
           </w:p>
         </w:tc>
         <w:tc>
@@ -680,8 +789,16 @@
               <w:jc w:val="both"/>
               <w:rPr>
                 <w:iCs/>
-              </w:rPr>
-            </w:pPr>
+                <w:lang w:val="en-US"/>
+              </w:rPr>
+            </w:pPr>
+            <w:r>
+              <w:rPr>
+                <w:iCs/>
+                <w:lang w:val="en-US"/>
+              </w:rPr>
+              <w:t>6.386</w:t>
+            </w:r>
           </w:p>
         </w:tc>
       </w:tr>

</xml_diff>